<commit_message>
Began updating projects page
</commit_message>
<xml_diff>
--- a/pages/Resume.docx
+++ b/pages/Resume.docx
@@ -1,6 +1,6 @@
 
 <file path=word/document.xml><?xml version="1.0" encoding="utf-8"?>
-<w:document xmlns:wpc="http://schemas.microsoft.com/office/word/2010/wordprocessingCanvas" xmlns:cx="http://schemas.microsoft.com/office/drawing/2014/chartex" xmlns:cx1="http://schemas.microsoft.com/office/drawing/2015/9/8/chartex" xmlns:cx2="http://schemas.microsoft.com/office/drawing/2015/10/21/chartex" xmlns:cx3="http://schemas.microsoft.com/office/drawing/2016/5/9/chartex" xmlns:cx4="http://schemas.microsoft.com/office/drawing/2016/5/10/chartex" xmlns:cx5="http://schemas.microsoft.com/office/drawing/2016/5/11/chartex" xmlns:cx6="http://schemas.microsoft.com/office/drawing/2016/5/12/chartex" xmlns:cx7="http://schemas.microsoft.com/office/drawing/2016/5/13/chartex" xmlns:cx8="http://schemas.microsoft.com/office/drawing/2016/5/14/chartex" xmlns:mc="http://schemas.openxmlformats.org/markup-compatibility/2006" xmlns:aink="http://schemas.microsoft.com/office/drawing/2016/ink" xmlns:am3d="http://schemas.microsoft.com/office/drawing/2017/model3d" xmlns:o="urn:schemas-microsoft-com:office:office" xmlns:oel="http://schemas.microsoft.com/office/2019/extlst" xmlns:r="http://schemas.openxmlformats.org/officeDocument/2006/relationships" xmlns:m="http://schemas.openxmlformats.org/officeDocument/2006/math" xmlns:v="urn:schemas-microsoft-com:vml" xmlns:wp14="http://schemas.microsoft.com/office/word/2010/wordprocessingDrawing" xmlns:wp="http://schemas.openxmlformats.org/drawingml/2006/wordprocessingDrawing" xmlns:w10="urn:schemas-microsoft-com:office:word" xmlns:w="http://schemas.openxmlformats.org/wordprocessingml/2006/main" xmlns:w14="http://schemas.microsoft.com/office/word/2010/wordml" xmlns:w15="http://schemas.microsoft.com/office/word/2012/wordml" xmlns:w16cex="http://schemas.microsoft.com/office/word/2018/wordml/cex" xmlns:w16cid="http://schemas.microsoft.com/office/word/2016/wordml/cid" xmlns:w16="http://schemas.microsoft.com/office/word/2018/wordml" xmlns:w16sdtdh="http://schemas.microsoft.com/office/word/2020/wordml/sdtdatahash" xmlns:w16se="http://schemas.microsoft.com/office/word/2015/wordml/symex" xmlns:wpg="http://schemas.microsoft.com/office/word/2010/wordprocessingGroup" xmlns:wpi="http://schemas.microsoft.com/office/word/2010/wordprocessingInk" xmlns:wne="http://schemas.microsoft.com/office/word/2006/wordml" xmlns:wps="http://schemas.microsoft.com/office/word/2010/wordprocessingShape" mc:Ignorable="w14 w15 w16se w16cid w16 w16cex w16sdtdh wp14">
+<w:document xmlns:wpc="http://schemas.microsoft.com/office/word/2010/wordprocessingCanvas" xmlns:cx="http://schemas.microsoft.com/office/drawing/2014/chartex" xmlns:cx1="http://schemas.microsoft.com/office/drawing/2015/9/8/chartex" xmlns:cx2="http://schemas.microsoft.com/office/drawing/2015/10/21/chartex" xmlns:cx3="http://schemas.microsoft.com/office/drawing/2016/5/9/chartex" xmlns:cx4="http://schemas.microsoft.com/office/drawing/2016/5/10/chartex" xmlns:cx5="http://schemas.microsoft.com/office/drawing/2016/5/11/chartex" xmlns:cx6="http://schemas.microsoft.com/office/drawing/2016/5/12/chartex" xmlns:cx7="http://schemas.microsoft.com/office/drawing/2016/5/13/chartex" xmlns:cx8="http://schemas.microsoft.com/office/drawing/2016/5/14/chartex" xmlns:mc="http://schemas.openxmlformats.org/markup-compatibility/2006" xmlns:aink="http://schemas.microsoft.com/office/drawing/2016/ink" xmlns:am3d="http://schemas.microsoft.com/office/drawing/2017/model3d" xmlns:o="urn:schemas-microsoft-com:office:office" xmlns:oel="http://schemas.microsoft.com/office/2019/extlst" xmlns:r="http://schemas.openxmlformats.org/officeDocument/2006/relationships" xmlns:m="http://schemas.openxmlformats.org/officeDocument/2006/math" xmlns:v="urn:schemas-microsoft-com:vml" xmlns:wp14="http://schemas.microsoft.com/office/word/2010/wordprocessingDrawing" xmlns:wp="http://schemas.openxmlformats.org/drawingml/2006/wordprocessingDrawing" xmlns:w10="urn:schemas-microsoft-com:office:word" xmlns:w="http://schemas.openxmlformats.org/wordprocessingml/2006/main" xmlns:w14="http://schemas.microsoft.com/office/word/2010/wordml" xmlns:w15="http://schemas.microsoft.com/office/word/2012/wordml" xmlns:w16cex="http://schemas.microsoft.com/office/word/2018/wordml/cex" xmlns:w16cid="http://schemas.microsoft.com/office/word/2016/wordml/cid" xmlns:w16="http://schemas.microsoft.com/office/word/2018/wordml" xmlns:w16du="http://schemas.microsoft.com/office/word/2023/wordml/word16du" xmlns:w16sdtdh="http://schemas.microsoft.com/office/word/2020/wordml/sdtdatahash" xmlns:w16sdtfl="http://schemas.microsoft.com/office/word/2024/wordml/sdtformatlock" xmlns:w16se="http://schemas.microsoft.com/office/word/2015/wordml/symex" xmlns:wpg="http://schemas.microsoft.com/office/word/2010/wordprocessingGroup" xmlns:wpi="http://schemas.microsoft.com/office/word/2010/wordprocessingInk" xmlns:wne="http://schemas.microsoft.com/office/word/2006/wordml" xmlns:wps="http://schemas.microsoft.com/office/word/2010/wordprocessingShape" mc:Ignorable="w14 w15 w16se w16cid w16 w16cex w16sdtdh w16sdtfl w16du wp14">
   <w:body>
     <w:p>
       <w:pPr>
@@ -37,6 +37,8 @@
         <w:spacing w:before="0" w:line="276" w:lineRule="auto"/>
         <w:rPr>
           <w:rFonts w:ascii="Calibri" w:eastAsia="Calibri" w:hAnsi="Calibri" w:cs="Calibri"/>
+          <w:b/>
+          <w:color w:val="000000"/>
           <w:sz w:val="18"/>
           <w:szCs w:val="18"/>
         </w:rPr>
@@ -44,10 +46,59 @@
       <w:r>
         <w:rPr>
           <w:rFonts w:ascii="Calibri" w:eastAsia="Calibri" w:hAnsi="Calibri" w:cs="Calibri"/>
+          <w:b/>
+          <w:color w:val="000000"/>
           <w:sz w:val="18"/>
           <w:szCs w:val="18"/>
         </w:rPr>
-        <w:t>625A Main Street</w:t>
+        <w:t>(</w:t>
+      </w:r>
+      <w:r>
+        <w:rPr>
+          <w:rFonts w:ascii="Calibri" w:eastAsia="Calibri" w:hAnsi="Calibri" w:cs="Calibri"/>
+          <w:b/>
+          <w:sz w:val="18"/>
+          <w:szCs w:val="18"/>
+        </w:rPr>
+        <w:t>240</w:t>
+      </w:r>
+      <w:r>
+        <w:rPr>
+          <w:rFonts w:ascii="Calibri" w:eastAsia="Calibri" w:hAnsi="Calibri" w:cs="Calibri"/>
+          <w:b/>
+          <w:color w:val="000000"/>
+          <w:sz w:val="18"/>
+          <w:szCs w:val="18"/>
+        </w:rPr>
+        <w:t xml:space="preserve">) </w:t>
+      </w:r>
+      <w:r>
+        <w:rPr>
+          <w:rFonts w:ascii="Calibri" w:eastAsia="Calibri" w:hAnsi="Calibri" w:cs="Calibri"/>
+          <w:b/>
+          <w:sz w:val="18"/>
+          <w:szCs w:val="18"/>
+        </w:rPr>
+        <w:t>234</w:t>
+      </w:r>
+      <w:r>
+        <w:rPr>
+          <w:rFonts w:ascii="Calibri" w:eastAsia="Calibri" w:hAnsi="Calibri" w:cs="Calibri"/>
+          <w:b/>
+          <w:color w:val="000000"/>
+          <w:sz w:val="18"/>
+          <w:szCs w:val="18"/>
+        </w:rPr>
+        <w:t>-</w:t>
+      </w:r>
+      <w:r>
+        <w:rPr>
+          <w:rFonts w:ascii="Calibri" w:eastAsia="Calibri" w:hAnsi="Calibri" w:cs="Calibri"/>
+          <w:b/>
+          <w:sz w:val="18"/>
+          <w:szCs w:val="18"/>
+        </w:rPr>
+        <w:t>0375</w:t>
       </w:r>
     </w:p>
     <w:p>
@@ -62,107 +113,6 @@
         <w:spacing w:before="0" w:line="276" w:lineRule="auto"/>
         <w:rPr>
           <w:rFonts w:ascii="Calibri" w:eastAsia="Calibri" w:hAnsi="Calibri" w:cs="Calibri"/>
-          <w:sz w:val="18"/>
-          <w:szCs w:val="18"/>
-        </w:rPr>
-      </w:pPr>
-      <w:r>
-        <w:rPr>
-          <w:rFonts w:ascii="Calibri" w:eastAsia="Calibri" w:hAnsi="Calibri" w:cs="Calibri"/>
-          <w:sz w:val="18"/>
-          <w:szCs w:val="18"/>
-        </w:rPr>
-        <w:t>Gaithersburg, MD 20878</w:t>
-      </w:r>
-    </w:p>
-    <w:p>
-      <w:pPr>
-        <w:pBdr>
-          <w:top w:val="nil"/>
-          <w:left w:val="nil"/>
-          <w:bottom w:val="nil"/>
-          <w:right w:val="nil"/>
-          <w:between w:val="nil"/>
-        </w:pBdr>
-        <w:spacing w:before="0" w:line="276" w:lineRule="auto"/>
-        <w:rPr>
-          <w:rFonts w:ascii="Calibri" w:eastAsia="Calibri" w:hAnsi="Calibri" w:cs="Calibri"/>
-          <w:b/>
-          <w:color w:val="000000"/>
-          <w:sz w:val="18"/>
-          <w:szCs w:val="18"/>
-        </w:rPr>
-      </w:pPr>
-      <w:r>
-        <w:rPr>
-          <w:rFonts w:ascii="Calibri" w:eastAsia="Calibri" w:hAnsi="Calibri" w:cs="Calibri"/>
-          <w:b/>
-          <w:color w:val="000000"/>
-          <w:sz w:val="18"/>
-          <w:szCs w:val="18"/>
-        </w:rPr>
-        <w:t>(</w:t>
-      </w:r>
-      <w:r>
-        <w:rPr>
-          <w:rFonts w:ascii="Calibri" w:eastAsia="Calibri" w:hAnsi="Calibri" w:cs="Calibri"/>
-          <w:b/>
-          <w:sz w:val="18"/>
-          <w:szCs w:val="18"/>
-        </w:rPr>
-        <w:t>240</w:t>
-      </w:r>
-      <w:r>
-        <w:rPr>
-          <w:rFonts w:ascii="Calibri" w:eastAsia="Calibri" w:hAnsi="Calibri" w:cs="Calibri"/>
-          <w:b/>
-          <w:color w:val="000000"/>
-          <w:sz w:val="18"/>
-          <w:szCs w:val="18"/>
-        </w:rPr>
-        <w:t xml:space="preserve">) </w:t>
-      </w:r>
-      <w:r>
-        <w:rPr>
-          <w:rFonts w:ascii="Calibri" w:eastAsia="Calibri" w:hAnsi="Calibri" w:cs="Calibri"/>
-          <w:b/>
-          <w:sz w:val="18"/>
-          <w:szCs w:val="18"/>
-        </w:rPr>
-        <w:t>234</w:t>
-      </w:r>
-      <w:r>
-        <w:rPr>
-          <w:rFonts w:ascii="Calibri" w:eastAsia="Calibri" w:hAnsi="Calibri" w:cs="Calibri"/>
-          <w:b/>
-          <w:color w:val="000000"/>
-          <w:sz w:val="18"/>
-          <w:szCs w:val="18"/>
-        </w:rPr>
-        <w:t>-</w:t>
-      </w:r>
-      <w:r>
-        <w:rPr>
-          <w:rFonts w:ascii="Calibri" w:eastAsia="Calibri" w:hAnsi="Calibri" w:cs="Calibri"/>
-          <w:b/>
-          <w:sz w:val="18"/>
-          <w:szCs w:val="18"/>
-        </w:rPr>
-        <w:t>0375</w:t>
-      </w:r>
-    </w:p>
-    <w:p>
-      <w:pPr>
-        <w:pBdr>
-          <w:top w:val="nil"/>
-          <w:left w:val="nil"/>
-          <w:bottom w:val="nil"/>
-          <w:right w:val="nil"/>
-          <w:between w:val="nil"/>
-        </w:pBdr>
-        <w:spacing w:before="0" w:line="276" w:lineRule="auto"/>
-        <w:rPr>
-          <w:rFonts w:ascii="Calibri" w:eastAsia="Calibri" w:hAnsi="Calibri" w:cs="Calibri"/>
           <w:b/>
           <w:color w:val="000000"/>
           <w:sz w:val="18"/>
@@ -201,11 +151,12 @@
           <w:rFonts w:ascii="Calibri" w:eastAsia="Calibri" w:hAnsi="Calibri" w:cs="Calibri"/>
           <w:color w:val="000000"/>
         </w:rPr>
-        <w:t>Skills</w:t>
-      </w:r>
-    </w:p>
-    <w:p>
-      <w:pPr>
+        <w:t>Education</w:t>
+      </w:r>
+    </w:p>
+    <w:p>
+      <w:pPr>
+        <w:pStyle w:val="Heading2"/>
         <w:pBdr>
           <w:top w:val="nil"/>
           <w:left w:val="nil"/>
@@ -215,28 +166,114 @@
         </w:pBdr>
         <w:rPr>
           <w:rFonts w:ascii="Calibri" w:eastAsia="Calibri" w:hAnsi="Calibri" w:cs="Calibri"/>
-          <w:color w:val="000000"/>
-        </w:rPr>
-      </w:pPr>
-      <w:r>
-        <w:rPr>
-          <w:rFonts w:ascii="Calibri" w:eastAsia="Calibri" w:hAnsi="Calibri" w:cs="Calibri"/>
-        </w:rPr>
-        <w:t xml:space="preserve">I have experience with programming languages such as C#, C++, JavaScript. I also have experience with Unity, and some experience with MySQL. I have strong </w:t>
-      </w:r>
-      <w:proofErr w:type="gramStart"/>
-      <w:r>
-        <w:rPr>
-          <w:rFonts w:ascii="Calibri" w:eastAsia="Calibri" w:hAnsi="Calibri" w:cs="Calibri"/>
-        </w:rPr>
-        <w:t>problem solving</w:t>
-      </w:r>
-      <w:proofErr w:type="gramEnd"/>
-      <w:r>
-        <w:rPr>
-          <w:rFonts w:ascii="Calibri" w:eastAsia="Calibri" w:hAnsi="Calibri" w:cs="Calibri"/>
-        </w:rPr>
-        <w:t xml:space="preserve"> skills, and love learning / improving more regarding game development and design.</w:t>
+        </w:rPr>
+      </w:pPr>
+      <w:bookmarkStart w:id="2" w:name="_v9j91n2fon3f" w:colFirst="0" w:colLast="0"/>
+      <w:bookmarkEnd w:id="2"/>
+      <w:r>
+        <w:rPr>
+          <w:rFonts w:ascii="Calibri" w:eastAsia="Calibri" w:hAnsi="Calibri" w:cs="Calibri"/>
+        </w:rPr>
+        <w:t>October 2022 - Present</w:t>
+      </w:r>
+    </w:p>
+    <w:p>
+      <w:pPr>
+        <w:pStyle w:val="Heading3"/>
+        <w:pBdr>
+          <w:top w:val="nil"/>
+          <w:left w:val="nil"/>
+          <w:bottom w:val="nil"/>
+          <w:right w:val="nil"/>
+          <w:between w:val="nil"/>
+        </w:pBdr>
+        <w:rPr>
+          <w:rFonts w:ascii="Calibri" w:eastAsia="Calibri" w:hAnsi="Calibri" w:cs="Calibri"/>
+        </w:rPr>
+      </w:pPr>
+      <w:bookmarkStart w:id="3" w:name="_78rlvk1sif5a" w:colFirst="0" w:colLast="0"/>
+      <w:bookmarkEnd w:id="3"/>
+      <w:r>
+        <w:rPr>
+          <w:rFonts w:ascii="Calibri" w:eastAsia="Calibri" w:hAnsi="Calibri" w:cs="Calibri"/>
+        </w:rPr>
+        <w:t>New England Institute of Technology - East Greenwich, RI</w:t>
+      </w:r>
+    </w:p>
+    <w:p>
+      <w:pPr>
+        <w:pStyle w:val="Heading3"/>
+        <w:pBdr>
+          <w:top w:val="nil"/>
+          <w:left w:val="nil"/>
+          <w:bottom w:val="nil"/>
+          <w:right w:val="nil"/>
+          <w:between w:val="nil"/>
+        </w:pBdr>
+        <w:rPr>
+          <w:rFonts w:ascii="Calibri" w:eastAsia="Calibri" w:hAnsi="Calibri" w:cs="Calibri"/>
+          <w:b w:val="0"/>
+          <w:bCs/>
+          <w:color w:val="auto"/>
+          <w:sz w:val="20"/>
+          <w:szCs w:val="20"/>
+        </w:rPr>
+      </w:pPr>
+      <w:r>
+        <w:rPr>
+          <w:rFonts w:ascii="Calibri" w:eastAsia="Calibri" w:hAnsi="Calibri" w:cs="Calibri"/>
+          <w:b w:val="0"/>
+          <w:bCs/>
+          <w:color w:val="auto"/>
+          <w:sz w:val="20"/>
+          <w:szCs w:val="20"/>
+        </w:rPr>
+        <w:t xml:space="preserve">I am </w:t>
+      </w:r>
+      <w:r>
+        <w:rPr>
+          <w:rFonts w:ascii="Calibri" w:eastAsia="Calibri" w:hAnsi="Calibri" w:cs="Calibri"/>
+          <w:b w:val="0"/>
+          <w:bCs/>
+          <w:color w:val="auto"/>
+          <w:sz w:val="20"/>
+          <w:szCs w:val="20"/>
+        </w:rPr>
+        <w:t>currently pursuing</w:t>
+      </w:r>
+      <w:r>
+        <w:rPr>
+          <w:rFonts w:ascii="Calibri" w:eastAsia="Calibri" w:hAnsi="Calibri" w:cs="Calibri"/>
+          <w:b w:val="0"/>
+          <w:bCs/>
+          <w:color w:val="auto"/>
+          <w:sz w:val="20"/>
+          <w:szCs w:val="20"/>
+        </w:rPr>
+        <w:t xml:space="preserve"> my Bachelors in Game Development and Simulation. </w:t>
+      </w:r>
+    </w:p>
+    <w:p>
+      <w:pPr>
+        <w:pStyle w:val="Heading3"/>
+        <w:pBdr>
+          <w:top w:val="nil"/>
+          <w:left w:val="nil"/>
+          <w:bottom w:val="nil"/>
+          <w:right w:val="nil"/>
+          <w:between w:val="nil"/>
+        </w:pBdr>
+        <w:rPr>
+          <w:rFonts w:ascii="Calibri" w:eastAsia="Calibri" w:hAnsi="Calibri" w:cs="Calibri"/>
+          <w:b w:val="0"/>
+        </w:rPr>
+      </w:pPr>
+      <w:r>
+        <w:rPr>
+          <w:rFonts w:ascii="Calibri" w:eastAsia="Calibri" w:hAnsi="Calibri" w:cs="Calibri"/>
+          <w:b w:val="0"/>
+        </w:rPr>
+        <w:t>Recipient of NEIT Best of Tech Award for the Game Development &amp; Simulation Associates.</w:t>
       </w:r>
     </w:p>
     <w:p>
@@ -254,8 +291,389 @@
           <w:color w:val="000000"/>
         </w:rPr>
       </w:pPr>
-      <w:bookmarkStart w:id="2" w:name="_k8ysck8q9mgf" w:colFirst="0" w:colLast="0"/>
-      <w:bookmarkEnd w:id="2"/>
+      <w:r>
+        <w:rPr>
+          <w:rFonts w:ascii="Calibri" w:eastAsia="Calibri" w:hAnsi="Calibri" w:cs="Calibri"/>
+          <w:color w:val="000000"/>
+        </w:rPr>
+        <w:t>Skills</w:t>
+      </w:r>
+    </w:p>
+    <w:p>
+      <w:pPr>
+        <w:pBdr>
+          <w:top w:val="nil"/>
+          <w:left w:val="nil"/>
+          <w:bottom w:val="nil"/>
+          <w:right w:val="nil"/>
+          <w:between w:val="nil"/>
+        </w:pBdr>
+        <w:rPr>
+          <w:rFonts w:ascii="Calibri" w:eastAsia="Calibri" w:hAnsi="Calibri" w:cs="Calibri"/>
+          <w:b/>
+          <w:bCs/>
+        </w:rPr>
+      </w:pPr>
+      <w:r>
+        <w:rPr>
+          <w:rFonts w:ascii="Calibri" w:eastAsia="Calibri" w:hAnsi="Calibri" w:cs="Calibri"/>
+          <w:b/>
+          <w:bCs/>
+        </w:rPr>
+        <w:t>Strong</w:t>
+      </w:r>
+    </w:p>
+    <w:p>
+      <w:pPr>
+        <w:pStyle w:val="ListParagraph"/>
+        <w:numPr>
+          <w:ilvl w:val="0"/>
+          <w:numId w:val="4"/>
+        </w:numPr>
+        <w:pBdr>
+          <w:top w:val="nil"/>
+          <w:left w:val="nil"/>
+          <w:bottom w:val="nil"/>
+          <w:right w:val="nil"/>
+          <w:between w:val="nil"/>
+        </w:pBdr>
+        <w:rPr>
+          <w:rFonts w:ascii="Calibri" w:eastAsia="Calibri" w:hAnsi="Calibri" w:cs="Calibri"/>
+        </w:rPr>
+      </w:pPr>
+      <w:r>
+        <w:rPr>
+          <w:rFonts w:ascii="Calibri" w:eastAsia="Calibri" w:hAnsi="Calibri" w:cs="Calibri"/>
+        </w:rPr>
+        <w:t>C#</w:t>
+      </w:r>
+    </w:p>
+    <w:p>
+      <w:pPr>
+        <w:pStyle w:val="ListParagraph"/>
+        <w:numPr>
+          <w:ilvl w:val="0"/>
+          <w:numId w:val="4"/>
+        </w:numPr>
+        <w:pBdr>
+          <w:top w:val="nil"/>
+          <w:left w:val="nil"/>
+          <w:bottom w:val="nil"/>
+          <w:right w:val="nil"/>
+          <w:between w:val="nil"/>
+        </w:pBdr>
+        <w:rPr>
+          <w:rFonts w:ascii="Calibri" w:eastAsia="Calibri" w:hAnsi="Calibri" w:cs="Calibri"/>
+        </w:rPr>
+      </w:pPr>
+      <w:r>
+        <w:rPr>
+          <w:rFonts w:ascii="Calibri" w:eastAsia="Calibri" w:hAnsi="Calibri" w:cs="Calibri"/>
+        </w:rPr>
+        <w:t>Unity</w:t>
+      </w:r>
+    </w:p>
+    <w:p>
+      <w:pPr>
+        <w:pStyle w:val="ListParagraph"/>
+        <w:numPr>
+          <w:ilvl w:val="0"/>
+          <w:numId w:val="4"/>
+        </w:numPr>
+        <w:pBdr>
+          <w:top w:val="nil"/>
+          <w:left w:val="nil"/>
+          <w:bottom w:val="nil"/>
+          <w:right w:val="nil"/>
+          <w:between w:val="nil"/>
+        </w:pBdr>
+        <w:rPr>
+          <w:rFonts w:ascii="Calibri" w:eastAsia="Calibri" w:hAnsi="Calibri" w:cs="Calibri"/>
+        </w:rPr>
+      </w:pPr>
+      <w:r>
+        <w:rPr>
+          <w:rFonts w:ascii="Calibri" w:eastAsia="Calibri" w:hAnsi="Calibri" w:cs="Calibri"/>
+        </w:rPr>
+        <w:t>JavaScrip</w:t>
+      </w:r>
+      <w:r>
+        <w:rPr>
+          <w:rFonts w:ascii="Calibri" w:eastAsia="Calibri" w:hAnsi="Calibri" w:cs="Calibri"/>
+        </w:rPr>
+        <w:t>t</w:t>
+      </w:r>
+    </w:p>
+    <w:p>
+      <w:pPr>
+        <w:pBdr>
+          <w:top w:val="nil"/>
+          <w:left w:val="nil"/>
+          <w:bottom w:val="nil"/>
+          <w:right w:val="nil"/>
+          <w:between w:val="nil"/>
+        </w:pBdr>
+        <w:rPr>
+          <w:rFonts w:ascii="Calibri" w:eastAsia="Calibri" w:hAnsi="Calibri" w:cs="Calibri"/>
+        </w:rPr>
+      </w:pPr>
+      <w:r>
+        <w:rPr>
+          <w:rFonts w:ascii="Calibri" w:eastAsia="Calibri" w:hAnsi="Calibri" w:cs="Calibri"/>
+          <w:b/>
+          <w:bCs/>
+        </w:rPr>
+        <w:t>Secondary</w:t>
+      </w:r>
+    </w:p>
+    <w:p>
+      <w:pPr>
+        <w:pStyle w:val="ListParagraph"/>
+        <w:numPr>
+          <w:ilvl w:val="0"/>
+          <w:numId w:val="4"/>
+        </w:numPr>
+        <w:pBdr>
+          <w:top w:val="nil"/>
+          <w:left w:val="nil"/>
+          <w:bottom w:val="nil"/>
+          <w:right w:val="nil"/>
+          <w:between w:val="nil"/>
+        </w:pBdr>
+        <w:rPr>
+          <w:rFonts w:ascii="Calibri" w:eastAsia="Calibri" w:hAnsi="Calibri" w:cs="Calibri"/>
+        </w:rPr>
+      </w:pPr>
+      <w:r>
+        <w:rPr>
+          <w:rFonts w:ascii="Calibri" w:eastAsia="Calibri" w:hAnsi="Calibri" w:cs="Calibri"/>
+        </w:rPr>
+        <w:t>C++</w:t>
+      </w:r>
+    </w:p>
+    <w:p>
+      <w:pPr>
+        <w:pStyle w:val="ListParagraph"/>
+        <w:numPr>
+          <w:ilvl w:val="0"/>
+          <w:numId w:val="4"/>
+        </w:numPr>
+        <w:pBdr>
+          <w:top w:val="nil"/>
+          <w:left w:val="nil"/>
+          <w:bottom w:val="nil"/>
+          <w:right w:val="nil"/>
+          <w:between w:val="nil"/>
+        </w:pBdr>
+        <w:rPr>
+          <w:rFonts w:ascii="Calibri" w:eastAsia="Calibri" w:hAnsi="Calibri" w:cs="Calibri"/>
+        </w:rPr>
+      </w:pPr>
+      <w:r>
+        <w:rPr>
+          <w:rFonts w:ascii="Calibri" w:eastAsia="Calibri" w:hAnsi="Calibri" w:cs="Calibri"/>
+        </w:rPr>
+        <w:t>MySQL</w:t>
+      </w:r>
+    </w:p>
+    <w:p>
+      <w:pPr>
+        <w:pStyle w:val="ListParagraph"/>
+        <w:numPr>
+          <w:ilvl w:val="0"/>
+          <w:numId w:val="4"/>
+        </w:numPr>
+        <w:pBdr>
+          <w:top w:val="nil"/>
+          <w:left w:val="nil"/>
+          <w:bottom w:val="nil"/>
+          <w:right w:val="nil"/>
+          <w:between w:val="nil"/>
+        </w:pBdr>
+        <w:rPr>
+          <w:rFonts w:ascii="Calibri" w:eastAsia="Calibri" w:hAnsi="Calibri" w:cs="Calibri"/>
+        </w:rPr>
+      </w:pPr>
+      <w:r>
+        <w:rPr>
+          <w:rFonts w:ascii="Calibri" w:eastAsia="Calibri" w:hAnsi="Calibri" w:cs="Calibri"/>
+        </w:rPr>
+        <w:t>Node.js</w:t>
+      </w:r>
+    </w:p>
+    <w:p>
+      <w:pPr>
+        <w:pStyle w:val="Heading1"/>
+        <w:pBdr>
+          <w:top w:val="nil"/>
+          <w:left w:val="nil"/>
+          <w:bottom w:val="nil"/>
+          <w:right w:val="nil"/>
+          <w:between w:val="nil"/>
+        </w:pBdr>
+        <w:rPr>
+          <w:rFonts w:ascii="Calibri" w:eastAsia="Calibri" w:hAnsi="Calibri" w:cs="Calibri"/>
+          <w:color w:val="000000"/>
+        </w:rPr>
+      </w:pPr>
+      <w:bookmarkStart w:id="4" w:name="_k8ysck8q9mgf" w:colFirst="0" w:colLast="0"/>
+      <w:bookmarkEnd w:id="4"/>
+      <w:r>
+        <w:rPr>
+          <w:rFonts w:ascii="Calibri" w:eastAsia="Calibri" w:hAnsi="Calibri" w:cs="Calibri"/>
+          <w:color w:val="000000"/>
+        </w:rPr>
+        <w:t>Projects</w:t>
+      </w:r>
+    </w:p>
+    <w:p>
+      <w:pPr>
+        <w:pStyle w:val="ListParagraph"/>
+        <w:numPr>
+          <w:ilvl w:val="0"/>
+          <w:numId w:val="3"/>
+        </w:numPr>
+        <w:rPr>
+          <w:b/>
+          <w:bCs/>
+        </w:rPr>
+      </w:pPr>
+      <w:r>
+        <w:rPr>
+          <w:b/>
+          <w:bCs/>
+        </w:rPr>
+        <w:t xml:space="preserve">Bark of The 90’s – </w:t>
+      </w:r>
+      <w:r>
+        <w:t>Worked with 2 teammates to make a bullet hell shoot’em up. I developed the enemy AI and leaderboards.</w:t>
+      </w:r>
+    </w:p>
+    <w:p>
+      <w:pPr>
+        <w:pStyle w:val="ListParagraph"/>
+        <w:numPr>
+          <w:ilvl w:val="0"/>
+          <w:numId w:val="3"/>
+        </w:numPr>
+        <w:rPr>
+          <w:b/>
+          <w:bCs/>
+        </w:rPr>
+      </w:pPr>
+      <w:r>
+        <w:rPr>
+          <w:b/>
+          <w:bCs/>
+        </w:rPr>
+        <w:t>Epic Meal Slime –</w:t>
+      </w:r>
+      <w:r>
+        <w:rPr>
+          <w:b/>
+          <w:bCs/>
+        </w:rPr>
+        <w:t xml:space="preserve"> </w:t>
+      </w:r>
+      <w:r>
+        <w:t xml:space="preserve">Worked with a partner to make a game </w:t>
+      </w:r>
+      <w:r>
+        <w:t xml:space="preserve">where you play as a slime jumping through pillars. My main role </w:t>
+      </w:r>
+      <w:r>
+        <w:t xml:space="preserve">as a programmer </w:t>
+      </w:r>
+      <w:r>
+        <w:t xml:space="preserve">was </w:t>
+      </w:r>
+      <w:r>
+        <w:t>jump</w:t>
+      </w:r>
+      <w:r>
+        <w:t xml:space="preserve"> aiming</w:t>
+      </w:r>
+      <w:r>
+        <w:t xml:space="preserve"> and</w:t>
+      </w:r>
+      <w:r>
+        <w:t xml:space="preserve"> pillar generation</w:t>
+      </w:r>
+      <w:r>
+        <w:t>.</w:t>
+      </w:r>
+    </w:p>
+    <w:p>
+      <w:pPr>
+        <w:pStyle w:val="ListParagraph"/>
+        <w:numPr>
+          <w:ilvl w:val="0"/>
+          <w:numId w:val="3"/>
+        </w:numPr>
+        <w:rPr>
+          <w:b/>
+          <w:bCs/>
+        </w:rPr>
+      </w:pPr>
+      <w:r>
+        <w:rPr>
+          <w:b/>
+          <w:bCs/>
+        </w:rPr>
+        <w:t xml:space="preserve">MonuMeowntal Games website – </w:t>
+      </w:r>
+      <w:r>
+        <w:t>A static website deployed with Netlify that acts as a portfolio showing off my projects.</w:t>
+      </w:r>
+    </w:p>
+    <w:p>
+      <w:pPr>
+        <w:pStyle w:val="ListParagraph"/>
+        <w:numPr>
+          <w:ilvl w:val="0"/>
+          <w:numId w:val="3"/>
+        </w:numPr>
+      </w:pPr>
+      <w:r>
+        <w:rPr>
+          <w:b/>
+          <w:bCs/>
+        </w:rPr>
+        <w:t xml:space="preserve">The Dark Deluge City </w:t>
+      </w:r>
+      <w:r>
+        <w:rPr>
+          <w:b/>
+          <w:bCs/>
+        </w:rPr>
+        <w:t>–</w:t>
+      </w:r>
+      <w:r>
+        <w:rPr>
+          <w:b/>
+          <w:bCs/>
+        </w:rPr>
+        <w:t xml:space="preserve"> </w:t>
+      </w:r>
+      <w:r>
+        <w:t>A short platformer game with only 2 colors, made with HTML/JavaScript and for a game jam on Itch.io that lasted 1 week.</w:t>
+      </w:r>
+    </w:p>
+    <w:p>
+      <w:pPr>
+        <w:pStyle w:val="Heading1"/>
+        <w:pBdr>
+          <w:top w:val="nil"/>
+          <w:left w:val="nil"/>
+          <w:bottom w:val="nil"/>
+          <w:right w:val="nil"/>
+          <w:between w:val="nil"/>
+        </w:pBdr>
+        <w:rPr>
+          <w:rFonts w:ascii="Calibri" w:eastAsia="Calibri" w:hAnsi="Calibri" w:cs="Calibri"/>
+          <w:color w:val="000000"/>
+        </w:rPr>
+      </w:pPr>
       <w:r>
         <w:rPr>
           <w:rFonts w:ascii="Calibri" w:eastAsia="Calibri" w:hAnsi="Calibri" w:cs="Calibri"/>
@@ -278,8 +696,8 @@
           <w:rFonts w:ascii="Calibri" w:eastAsia="Calibri" w:hAnsi="Calibri" w:cs="Calibri"/>
         </w:rPr>
       </w:pPr>
-      <w:bookmarkStart w:id="3" w:name="_arnrh62rcfpt" w:colFirst="0" w:colLast="0"/>
-      <w:bookmarkEnd w:id="3"/>
+      <w:bookmarkStart w:id="5" w:name="_arnrh62rcfpt" w:colFirst="0" w:colLast="0"/>
+      <w:bookmarkEnd w:id="5"/>
       <w:r>
         <w:rPr>
           <w:rFonts w:ascii="Calibri" w:eastAsia="Calibri" w:hAnsi="Calibri" w:cs="Calibri"/>
@@ -303,8 +721,8 @@
           <w:i/>
         </w:rPr>
       </w:pPr>
-      <w:bookmarkStart w:id="4" w:name="_mofu6vopi18q" w:colFirst="0" w:colLast="0"/>
-      <w:bookmarkEnd w:id="4"/>
+      <w:bookmarkStart w:id="6" w:name="_mofu6vopi18q" w:colFirst="0" w:colLast="0"/>
+      <w:bookmarkEnd w:id="6"/>
       <w:r>
         <w:rPr>
           <w:rFonts w:ascii="Calibri" w:eastAsia="Calibri" w:hAnsi="Calibri" w:cs="Calibri"/>
@@ -368,135 +786,10 @@
         <w:rPr>
           <w:rFonts w:ascii="Calibri" w:eastAsia="Calibri" w:hAnsi="Calibri" w:cs="Calibri"/>
         </w:rPr>
-        <w:t xml:space="preserve">Assisted and collaborated with others to set up and clean the voting </w:t>
-      </w:r>
-      <w:proofErr w:type="gramStart"/>
-      <w:r>
-        <w:rPr>
-          <w:rFonts w:ascii="Calibri" w:eastAsia="Calibri" w:hAnsi="Calibri" w:cs="Calibri"/>
-        </w:rPr>
-        <w:t>location</w:t>
-      </w:r>
-      <w:proofErr w:type="gramEnd"/>
-    </w:p>
-    <w:p>
-      <w:pPr>
-        <w:pStyle w:val="Heading1"/>
-        <w:pBdr>
-          <w:top w:val="nil"/>
-          <w:left w:val="nil"/>
-          <w:bottom w:val="nil"/>
-          <w:right w:val="nil"/>
-          <w:between w:val="nil"/>
-        </w:pBdr>
-        <w:rPr>
-          <w:rFonts w:ascii="Calibri" w:eastAsia="Calibri" w:hAnsi="Calibri" w:cs="Calibri"/>
-          <w:color w:val="000000"/>
-        </w:rPr>
-      </w:pPr>
-      <w:bookmarkStart w:id="5" w:name="_6oztx7omgpqo" w:colFirst="0" w:colLast="0"/>
-      <w:bookmarkEnd w:id="5"/>
-      <w:r>
-        <w:rPr>
-          <w:rFonts w:ascii="Calibri" w:eastAsia="Calibri" w:hAnsi="Calibri" w:cs="Calibri"/>
-          <w:color w:val="000000"/>
-        </w:rPr>
-        <w:t>Education</w:t>
-      </w:r>
-    </w:p>
-    <w:p>
-      <w:pPr>
-        <w:pStyle w:val="Heading2"/>
-        <w:pBdr>
-          <w:top w:val="nil"/>
-          <w:left w:val="nil"/>
-          <w:bottom w:val="nil"/>
-          <w:right w:val="nil"/>
-          <w:between w:val="nil"/>
-        </w:pBdr>
-        <w:rPr>
-          <w:rFonts w:ascii="Calibri" w:eastAsia="Calibri" w:hAnsi="Calibri" w:cs="Calibri"/>
-        </w:rPr>
-      </w:pPr>
-      <w:bookmarkStart w:id="6" w:name="_v9j91n2fon3f" w:colFirst="0" w:colLast="0"/>
-      <w:bookmarkEnd w:id="6"/>
-      <w:r>
-        <w:rPr>
-          <w:rFonts w:ascii="Calibri" w:eastAsia="Calibri" w:hAnsi="Calibri" w:cs="Calibri"/>
-        </w:rPr>
-        <w:t>October 2022 - Present</w:t>
-      </w:r>
-    </w:p>
-    <w:p>
-      <w:pPr>
-        <w:pStyle w:val="Heading3"/>
-        <w:pBdr>
-          <w:top w:val="nil"/>
-          <w:left w:val="nil"/>
-          <w:bottom w:val="nil"/>
-          <w:right w:val="nil"/>
-          <w:between w:val="nil"/>
-        </w:pBdr>
-        <w:rPr>
-          <w:rFonts w:ascii="Calibri" w:eastAsia="Calibri" w:hAnsi="Calibri" w:cs="Calibri"/>
-          <w:b w:val="0"/>
-        </w:rPr>
-      </w:pPr>
-      <w:bookmarkStart w:id="7" w:name="_78rlvk1sif5a" w:colFirst="0" w:colLast="0"/>
+        <w:t>Assisted and collaborated with others to set up and clean the voting location</w:t>
+      </w:r>
+      <w:bookmarkStart w:id="7" w:name="_6oztx7omgpqo" w:colFirst="0" w:colLast="0"/>
       <w:bookmarkEnd w:id="7"/>
-      <w:r>
-        <w:rPr>
-          <w:rFonts w:ascii="Calibri" w:eastAsia="Calibri" w:hAnsi="Calibri" w:cs="Calibri"/>
-        </w:rPr>
-        <w:t>New England Institute of Technology - East Greenwich, RI</w:t>
-      </w:r>
-    </w:p>
-    <w:p>
-      <w:pPr>
-        <w:pBdr>
-          <w:top w:val="nil"/>
-          <w:left w:val="nil"/>
-          <w:bottom w:val="nil"/>
-          <w:right w:val="nil"/>
-          <w:between w:val="nil"/>
-        </w:pBdr>
-        <w:ind w:right="-30"/>
-        <w:rPr>
-          <w:rFonts w:ascii="Calibri" w:eastAsia="Calibri" w:hAnsi="Calibri" w:cs="Calibri"/>
-        </w:rPr>
-      </w:pPr>
-      <w:r>
-        <w:rPr>
-          <w:rFonts w:ascii="Calibri" w:eastAsia="Calibri" w:hAnsi="Calibri" w:cs="Calibri"/>
-        </w:rPr>
-        <w:t xml:space="preserve">I am currently in pursuit of my </w:t>
-      </w:r>
-      <w:proofErr w:type="gramStart"/>
-      <w:r>
-        <w:rPr>
-          <w:rFonts w:ascii="Calibri" w:eastAsia="Calibri" w:hAnsi="Calibri" w:cs="Calibri"/>
-        </w:rPr>
-        <w:t>Bachelors in Game Development and Simulation</w:t>
-      </w:r>
-      <w:proofErr w:type="gramEnd"/>
-      <w:r>
-        <w:rPr>
-          <w:rFonts w:ascii="Calibri" w:eastAsia="Calibri" w:hAnsi="Calibri" w:cs="Calibri"/>
-        </w:rPr>
-        <w:t>. My current</w:t>
-      </w:r>
-      <w:r>
-        <w:rPr>
-          <w:rFonts w:ascii="Calibri" w:eastAsia="Calibri" w:hAnsi="Calibri" w:cs="Calibri"/>
-        </w:rPr>
-        <w:t xml:space="preserve"> cumulative</w:t>
-      </w:r>
-      <w:r>
-        <w:rPr>
-          <w:rFonts w:ascii="Calibri" w:eastAsia="Calibri" w:hAnsi="Calibri" w:cs="Calibri"/>
-        </w:rPr>
-        <w:t xml:space="preserve"> GPA is 3.93. My upcoming classes are Algorithms and Data Structures, Technical Math II, Intro to Level Design, and Unity II.</w:t>
-      </w:r>
     </w:p>
     <w:sectPr>
       <w:headerReference w:type="default" r:id="rId7"/>
@@ -513,7 +806,7 @@
 </file>
 
 <file path=word/endnotes.xml><?xml version="1.0" encoding="utf-8"?>
-<w:endnotes xmlns:wpc="http://schemas.microsoft.com/office/word/2010/wordprocessingCanvas" xmlns:cx="http://schemas.microsoft.com/office/drawing/2014/chartex" xmlns:cx1="http://schemas.microsoft.com/office/drawing/2015/9/8/chartex" xmlns:cx2="http://schemas.microsoft.com/office/drawing/2015/10/21/chartex" xmlns:cx3="http://schemas.microsoft.com/office/drawing/2016/5/9/chartex" xmlns:cx4="http://schemas.microsoft.com/office/drawing/2016/5/10/chartex" xmlns:cx5="http://schemas.microsoft.com/office/drawing/2016/5/11/chartex" xmlns:cx6="http://schemas.microsoft.com/office/drawing/2016/5/12/chartex" xmlns:cx7="http://schemas.microsoft.com/office/drawing/2016/5/13/chartex" xmlns:cx8="http://schemas.microsoft.com/office/drawing/2016/5/14/chartex" xmlns:mc="http://schemas.openxmlformats.org/markup-compatibility/2006" xmlns:aink="http://schemas.microsoft.com/office/drawing/2016/ink" xmlns:am3d="http://schemas.microsoft.com/office/drawing/2017/model3d" xmlns:o="urn:schemas-microsoft-com:office:office" xmlns:oel="http://schemas.microsoft.com/office/2019/extlst" xmlns:r="http://schemas.openxmlformats.org/officeDocument/2006/relationships" xmlns:m="http://schemas.openxmlformats.org/officeDocument/2006/math" xmlns:v="urn:schemas-microsoft-com:vml" xmlns:wp14="http://schemas.microsoft.com/office/word/2010/wordprocessingDrawing" xmlns:wp="http://schemas.openxmlformats.org/drawingml/2006/wordprocessingDrawing" xmlns:w10="urn:schemas-microsoft-com:office:word" xmlns:w="http://schemas.openxmlformats.org/wordprocessingml/2006/main" xmlns:w14="http://schemas.microsoft.com/office/word/2010/wordml" xmlns:w15="http://schemas.microsoft.com/office/word/2012/wordml" xmlns:w16cex="http://schemas.microsoft.com/office/word/2018/wordml/cex" xmlns:w16cid="http://schemas.microsoft.com/office/word/2016/wordml/cid" xmlns:w16="http://schemas.microsoft.com/office/word/2018/wordml" xmlns:w16sdtdh="http://schemas.microsoft.com/office/word/2020/wordml/sdtdatahash" xmlns:w16se="http://schemas.microsoft.com/office/word/2015/wordml/symex" xmlns:wpg="http://schemas.microsoft.com/office/word/2010/wordprocessingGroup" xmlns:wpi="http://schemas.microsoft.com/office/word/2010/wordprocessingInk" xmlns:wne="http://schemas.microsoft.com/office/word/2006/wordml" xmlns:wps="http://schemas.microsoft.com/office/word/2010/wordprocessingShape" mc:Ignorable="w14 w15 w16se w16cid w16 w16cex w16sdtdh wp14">
+<w:endnotes xmlns:wpc="http://schemas.microsoft.com/office/word/2010/wordprocessingCanvas" xmlns:cx="http://schemas.microsoft.com/office/drawing/2014/chartex" xmlns:cx1="http://schemas.microsoft.com/office/drawing/2015/9/8/chartex" xmlns:cx2="http://schemas.microsoft.com/office/drawing/2015/10/21/chartex" xmlns:cx3="http://schemas.microsoft.com/office/drawing/2016/5/9/chartex" xmlns:cx4="http://schemas.microsoft.com/office/drawing/2016/5/10/chartex" xmlns:cx5="http://schemas.microsoft.com/office/drawing/2016/5/11/chartex" xmlns:cx6="http://schemas.microsoft.com/office/drawing/2016/5/12/chartex" xmlns:cx7="http://schemas.microsoft.com/office/drawing/2016/5/13/chartex" xmlns:cx8="http://schemas.microsoft.com/office/drawing/2016/5/14/chartex" xmlns:mc="http://schemas.openxmlformats.org/markup-compatibility/2006" xmlns:aink="http://schemas.microsoft.com/office/drawing/2016/ink" xmlns:am3d="http://schemas.microsoft.com/office/drawing/2017/model3d" xmlns:o="urn:schemas-microsoft-com:office:office" xmlns:oel="http://schemas.microsoft.com/office/2019/extlst" xmlns:r="http://schemas.openxmlformats.org/officeDocument/2006/relationships" xmlns:m="http://schemas.openxmlformats.org/officeDocument/2006/math" xmlns:v="urn:schemas-microsoft-com:vml" xmlns:wp14="http://schemas.microsoft.com/office/word/2010/wordprocessingDrawing" xmlns:wp="http://schemas.openxmlformats.org/drawingml/2006/wordprocessingDrawing" xmlns:w10="urn:schemas-microsoft-com:office:word" xmlns:w="http://schemas.openxmlformats.org/wordprocessingml/2006/main" xmlns:w14="http://schemas.microsoft.com/office/word/2010/wordml" xmlns:w15="http://schemas.microsoft.com/office/word/2012/wordml" xmlns:w16cex="http://schemas.microsoft.com/office/word/2018/wordml/cex" xmlns:w16cid="http://schemas.microsoft.com/office/word/2016/wordml/cid" xmlns:w16="http://schemas.microsoft.com/office/word/2018/wordml" xmlns:w16du="http://schemas.microsoft.com/office/word/2023/wordml/word16du" xmlns:w16sdtdh="http://schemas.microsoft.com/office/word/2020/wordml/sdtdatahash" xmlns:w16sdtfl="http://schemas.microsoft.com/office/word/2024/wordml/sdtformatlock" xmlns:w16se="http://schemas.microsoft.com/office/word/2015/wordml/symex" xmlns:wpg="http://schemas.microsoft.com/office/word/2010/wordprocessingGroup" xmlns:wpi="http://schemas.microsoft.com/office/word/2010/wordprocessingInk" xmlns:wne="http://schemas.microsoft.com/office/word/2006/wordml" xmlns:wps="http://schemas.microsoft.com/office/word/2010/wordprocessingShape" mc:Ignorable="w14 w15 w16se w16cid w16 w16cex w16sdtdh w16sdtfl w16du wp14">
   <w:endnote w:type="separator" w:id="-1">
     <w:p>
       <w:pPr>
@@ -538,7 +831,7 @@
 </file>
 
 <file path=word/footer1.xml><?xml version="1.0" encoding="utf-8"?>
-<w:ftr xmlns:wpc="http://schemas.microsoft.com/office/word/2010/wordprocessingCanvas" xmlns:cx="http://schemas.microsoft.com/office/drawing/2014/chartex" xmlns:cx1="http://schemas.microsoft.com/office/drawing/2015/9/8/chartex" xmlns:cx2="http://schemas.microsoft.com/office/drawing/2015/10/21/chartex" xmlns:cx3="http://schemas.microsoft.com/office/drawing/2016/5/9/chartex" xmlns:cx4="http://schemas.microsoft.com/office/drawing/2016/5/10/chartex" xmlns:cx5="http://schemas.microsoft.com/office/drawing/2016/5/11/chartex" xmlns:cx6="http://schemas.microsoft.com/office/drawing/2016/5/12/chartex" xmlns:cx7="http://schemas.microsoft.com/office/drawing/2016/5/13/chartex" xmlns:cx8="http://schemas.microsoft.com/office/drawing/2016/5/14/chartex" xmlns:mc="http://schemas.openxmlformats.org/markup-compatibility/2006" xmlns:aink="http://schemas.microsoft.com/office/drawing/2016/ink" xmlns:am3d="http://schemas.microsoft.com/office/drawing/2017/model3d" xmlns:o="urn:schemas-microsoft-com:office:office" xmlns:oel="http://schemas.microsoft.com/office/2019/extlst" xmlns:r="http://schemas.openxmlformats.org/officeDocument/2006/relationships" xmlns:m="http://schemas.openxmlformats.org/officeDocument/2006/math" xmlns:v="urn:schemas-microsoft-com:vml" xmlns:wp14="http://schemas.microsoft.com/office/word/2010/wordprocessingDrawing" xmlns:wp="http://schemas.openxmlformats.org/drawingml/2006/wordprocessingDrawing" xmlns:w10="urn:schemas-microsoft-com:office:word" xmlns:w="http://schemas.openxmlformats.org/wordprocessingml/2006/main" xmlns:w14="http://schemas.microsoft.com/office/word/2010/wordml" xmlns:w15="http://schemas.microsoft.com/office/word/2012/wordml" xmlns:w16cex="http://schemas.microsoft.com/office/word/2018/wordml/cex" xmlns:w16cid="http://schemas.microsoft.com/office/word/2016/wordml/cid" xmlns:w16="http://schemas.microsoft.com/office/word/2018/wordml" xmlns:w16sdtdh="http://schemas.microsoft.com/office/word/2020/wordml/sdtdatahash" xmlns:w16se="http://schemas.microsoft.com/office/word/2015/wordml/symex" xmlns:wpg="http://schemas.microsoft.com/office/word/2010/wordprocessingGroup" xmlns:wpi="http://schemas.microsoft.com/office/word/2010/wordprocessingInk" xmlns:wne="http://schemas.microsoft.com/office/word/2006/wordml" xmlns:wps="http://schemas.microsoft.com/office/word/2010/wordprocessingShape" mc:Ignorable="w14 w15 w16se w16cid w16 w16cex w16sdtdh wp14">
+<w:ftr xmlns:wpc="http://schemas.microsoft.com/office/word/2010/wordprocessingCanvas" xmlns:cx="http://schemas.microsoft.com/office/drawing/2014/chartex" xmlns:cx1="http://schemas.microsoft.com/office/drawing/2015/9/8/chartex" xmlns:cx2="http://schemas.microsoft.com/office/drawing/2015/10/21/chartex" xmlns:cx3="http://schemas.microsoft.com/office/drawing/2016/5/9/chartex" xmlns:cx4="http://schemas.microsoft.com/office/drawing/2016/5/10/chartex" xmlns:cx5="http://schemas.microsoft.com/office/drawing/2016/5/11/chartex" xmlns:cx6="http://schemas.microsoft.com/office/drawing/2016/5/12/chartex" xmlns:cx7="http://schemas.microsoft.com/office/drawing/2016/5/13/chartex" xmlns:cx8="http://schemas.microsoft.com/office/drawing/2016/5/14/chartex" xmlns:mc="http://schemas.openxmlformats.org/markup-compatibility/2006" xmlns:aink="http://schemas.microsoft.com/office/drawing/2016/ink" xmlns:am3d="http://schemas.microsoft.com/office/drawing/2017/model3d" xmlns:o="urn:schemas-microsoft-com:office:office" xmlns:oel="http://schemas.microsoft.com/office/2019/extlst" xmlns:r="http://schemas.openxmlformats.org/officeDocument/2006/relationships" xmlns:m="http://schemas.openxmlformats.org/officeDocument/2006/math" xmlns:v="urn:schemas-microsoft-com:vml" xmlns:wp14="http://schemas.microsoft.com/office/word/2010/wordprocessingDrawing" xmlns:wp="http://schemas.openxmlformats.org/drawingml/2006/wordprocessingDrawing" xmlns:w10="urn:schemas-microsoft-com:office:word" xmlns:w="http://schemas.openxmlformats.org/wordprocessingml/2006/main" xmlns:w14="http://schemas.microsoft.com/office/word/2010/wordml" xmlns:w15="http://schemas.microsoft.com/office/word/2012/wordml" xmlns:w16cex="http://schemas.microsoft.com/office/word/2018/wordml/cex" xmlns:w16cid="http://schemas.microsoft.com/office/word/2016/wordml/cid" xmlns:w16="http://schemas.microsoft.com/office/word/2018/wordml" xmlns:w16du="http://schemas.microsoft.com/office/word/2023/wordml/word16du" xmlns:w16sdtdh="http://schemas.microsoft.com/office/word/2020/wordml/sdtdatahash" xmlns:w16sdtfl="http://schemas.microsoft.com/office/word/2024/wordml/sdtformatlock" xmlns:w16se="http://schemas.microsoft.com/office/word/2015/wordml/symex" xmlns:wpg="http://schemas.microsoft.com/office/word/2010/wordprocessingGroup" xmlns:wpi="http://schemas.microsoft.com/office/word/2010/wordprocessingInk" xmlns:wne="http://schemas.microsoft.com/office/word/2006/wordml" xmlns:wps="http://schemas.microsoft.com/office/word/2010/wordprocessingShape" mc:Ignorable="w14 w15 w16se w16cid w16 w16cex w16sdtdh w16sdtfl w16du wp14">
   <w:p>
     <w:pPr>
       <w:pBdr>
@@ -554,7 +847,7 @@
 </file>
 
 <file path=word/footnotes.xml><?xml version="1.0" encoding="utf-8"?>
-<w:footnotes xmlns:wpc="http://schemas.microsoft.com/office/word/2010/wordprocessingCanvas" xmlns:cx="http://schemas.microsoft.com/office/drawing/2014/chartex" xmlns:cx1="http://schemas.microsoft.com/office/drawing/2015/9/8/chartex" xmlns:cx2="http://schemas.microsoft.com/office/drawing/2015/10/21/chartex" xmlns:cx3="http://schemas.microsoft.com/office/drawing/2016/5/9/chartex" xmlns:cx4="http://schemas.microsoft.com/office/drawing/2016/5/10/chartex" xmlns:cx5="http://schemas.microsoft.com/office/drawing/2016/5/11/chartex" xmlns:cx6="http://schemas.microsoft.com/office/drawing/2016/5/12/chartex" xmlns:cx7="http://schemas.microsoft.com/office/drawing/2016/5/13/chartex" xmlns:cx8="http://schemas.microsoft.com/office/drawing/2016/5/14/chartex" xmlns:mc="http://schemas.openxmlformats.org/markup-compatibility/2006" xmlns:aink="http://schemas.microsoft.com/office/drawing/2016/ink" xmlns:am3d="http://schemas.microsoft.com/office/drawing/2017/model3d" xmlns:o="urn:schemas-microsoft-com:office:office" xmlns:oel="http://schemas.microsoft.com/office/2019/extlst" xmlns:r="http://schemas.openxmlformats.org/officeDocument/2006/relationships" xmlns:m="http://schemas.openxmlformats.org/officeDocument/2006/math" xmlns:v="urn:schemas-microsoft-com:vml" xmlns:wp14="http://schemas.microsoft.com/office/word/2010/wordprocessingDrawing" xmlns:wp="http://schemas.openxmlformats.org/drawingml/2006/wordprocessingDrawing" xmlns:w10="urn:schemas-microsoft-com:office:word" xmlns:w="http://schemas.openxmlformats.org/wordprocessingml/2006/main" xmlns:w14="http://schemas.microsoft.com/office/word/2010/wordml" xmlns:w15="http://schemas.microsoft.com/office/word/2012/wordml" xmlns:w16cex="http://schemas.microsoft.com/office/word/2018/wordml/cex" xmlns:w16cid="http://schemas.microsoft.com/office/word/2016/wordml/cid" xmlns:w16="http://schemas.microsoft.com/office/word/2018/wordml" xmlns:w16sdtdh="http://schemas.microsoft.com/office/word/2020/wordml/sdtdatahash" xmlns:w16se="http://schemas.microsoft.com/office/word/2015/wordml/symex" xmlns:wpg="http://schemas.microsoft.com/office/word/2010/wordprocessingGroup" xmlns:wpi="http://schemas.microsoft.com/office/word/2010/wordprocessingInk" xmlns:wne="http://schemas.microsoft.com/office/word/2006/wordml" xmlns:wps="http://schemas.microsoft.com/office/word/2010/wordprocessingShape" mc:Ignorable="w14 w15 w16se w16cid w16 w16cex w16sdtdh wp14">
+<w:footnotes xmlns:wpc="http://schemas.microsoft.com/office/word/2010/wordprocessingCanvas" xmlns:cx="http://schemas.microsoft.com/office/drawing/2014/chartex" xmlns:cx1="http://schemas.microsoft.com/office/drawing/2015/9/8/chartex" xmlns:cx2="http://schemas.microsoft.com/office/drawing/2015/10/21/chartex" xmlns:cx3="http://schemas.microsoft.com/office/drawing/2016/5/9/chartex" xmlns:cx4="http://schemas.microsoft.com/office/drawing/2016/5/10/chartex" xmlns:cx5="http://schemas.microsoft.com/office/drawing/2016/5/11/chartex" xmlns:cx6="http://schemas.microsoft.com/office/drawing/2016/5/12/chartex" xmlns:cx7="http://schemas.microsoft.com/office/drawing/2016/5/13/chartex" xmlns:cx8="http://schemas.microsoft.com/office/drawing/2016/5/14/chartex" xmlns:mc="http://schemas.openxmlformats.org/markup-compatibility/2006" xmlns:aink="http://schemas.microsoft.com/office/drawing/2016/ink" xmlns:am3d="http://schemas.microsoft.com/office/drawing/2017/model3d" xmlns:o="urn:schemas-microsoft-com:office:office" xmlns:oel="http://schemas.microsoft.com/office/2019/extlst" xmlns:r="http://schemas.openxmlformats.org/officeDocument/2006/relationships" xmlns:m="http://schemas.openxmlformats.org/officeDocument/2006/math" xmlns:v="urn:schemas-microsoft-com:vml" xmlns:wp14="http://schemas.microsoft.com/office/word/2010/wordprocessingDrawing" xmlns:wp="http://schemas.openxmlformats.org/drawingml/2006/wordprocessingDrawing" xmlns:w10="urn:schemas-microsoft-com:office:word" xmlns:w="http://schemas.openxmlformats.org/wordprocessingml/2006/main" xmlns:w14="http://schemas.microsoft.com/office/word/2010/wordml" xmlns:w15="http://schemas.microsoft.com/office/word/2012/wordml" xmlns:w16cex="http://schemas.microsoft.com/office/word/2018/wordml/cex" xmlns:w16cid="http://schemas.microsoft.com/office/word/2016/wordml/cid" xmlns:w16="http://schemas.microsoft.com/office/word/2018/wordml" xmlns:w16du="http://schemas.microsoft.com/office/word/2023/wordml/word16du" xmlns:w16sdtdh="http://schemas.microsoft.com/office/word/2020/wordml/sdtdatahash" xmlns:w16sdtfl="http://schemas.microsoft.com/office/word/2024/wordml/sdtformatlock" xmlns:w16se="http://schemas.microsoft.com/office/word/2015/wordml/symex" xmlns:wpg="http://schemas.microsoft.com/office/word/2010/wordprocessingGroup" xmlns:wpi="http://schemas.microsoft.com/office/word/2010/wordprocessingInk" xmlns:wne="http://schemas.microsoft.com/office/word/2006/wordml" xmlns:wps="http://schemas.microsoft.com/office/word/2010/wordprocessingShape" mc:Ignorable="w14 w15 w16se w16cid w16 w16cex w16sdtdh w16sdtfl w16du wp14">
   <w:footnote w:type="separator" w:id="-1">
     <w:p>
       <w:pPr>
@@ -579,7 +872,7 @@
 </file>
 
 <file path=word/header1.xml><?xml version="1.0" encoding="utf-8"?>
-<w:hdr xmlns:wpc="http://schemas.microsoft.com/office/word/2010/wordprocessingCanvas" xmlns:cx="http://schemas.microsoft.com/office/drawing/2014/chartex" xmlns:cx1="http://schemas.microsoft.com/office/drawing/2015/9/8/chartex" xmlns:cx2="http://schemas.microsoft.com/office/drawing/2015/10/21/chartex" xmlns:cx3="http://schemas.microsoft.com/office/drawing/2016/5/9/chartex" xmlns:cx4="http://schemas.microsoft.com/office/drawing/2016/5/10/chartex" xmlns:cx5="http://schemas.microsoft.com/office/drawing/2016/5/11/chartex" xmlns:cx6="http://schemas.microsoft.com/office/drawing/2016/5/12/chartex" xmlns:cx7="http://schemas.microsoft.com/office/drawing/2016/5/13/chartex" xmlns:cx8="http://schemas.microsoft.com/office/drawing/2016/5/14/chartex" xmlns:mc="http://schemas.openxmlformats.org/markup-compatibility/2006" xmlns:aink="http://schemas.microsoft.com/office/drawing/2016/ink" xmlns:am3d="http://schemas.microsoft.com/office/drawing/2017/model3d" xmlns:o="urn:schemas-microsoft-com:office:office" xmlns:oel="http://schemas.microsoft.com/office/2019/extlst" xmlns:r="http://schemas.openxmlformats.org/officeDocument/2006/relationships" xmlns:m="http://schemas.openxmlformats.org/officeDocument/2006/math" xmlns:v="urn:schemas-microsoft-com:vml" xmlns:wp14="http://schemas.microsoft.com/office/word/2010/wordprocessingDrawing" xmlns:wp="http://schemas.openxmlformats.org/drawingml/2006/wordprocessingDrawing" xmlns:w10="urn:schemas-microsoft-com:office:word" xmlns:w="http://schemas.openxmlformats.org/wordprocessingml/2006/main" xmlns:w14="http://schemas.microsoft.com/office/word/2010/wordml" xmlns:w15="http://schemas.microsoft.com/office/word/2012/wordml" xmlns:w16cex="http://schemas.microsoft.com/office/word/2018/wordml/cex" xmlns:w16cid="http://schemas.microsoft.com/office/word/2016/wordml/cid" xmlns:w16="http://schemas.microsoft.com/office/word/2018/wordml" xmlns:w16sdtdh="http://schemas.microsoft.com/office/word/2020/wordml/sdtdatahash" xmlns:w16se="http://schemas.microsoft.com/office/word/2015/wordml/symex" xmlns:wpg="http://schemas.microsoft.com/office/word/2010/wordprocessingGroup" xmlns:wpi="http://schemas.microsoft.com/office/word/2010/wordprocessingInk" xmlns:wne="http://schemas.microsoft.com/office/word/2006/wordml" xmlns:wps="http://schemas.microsoft.com/office/word/2010/wordprocessingShape" mc:Ignorable="w14 w15 w16se w16cid w16 w16cex w16sdtdh wp14">
+<w:hdr xmlns:wpc="http://schemas.microsoft.com/office/word/2010/wordprocessingCanvas" xmlns:cx="http://schemas.microsoft.com/office/drawing/2014/chartex" xmlns:cx1="http://schemas.microsoft.com/office/drawing/2015/9/8/chartex" xmlns:cx2="http://schemas.microsoft.com/office/drawing/2015/10/21/chartex" xmlns:cx3="http://schemas.microsoft.com/office/drawing/2016/5/9/chartex" xmlns:cx4="http://schemas.microsoft.com/office/drawing/2016/5/10/chartex" xmlns:cx5="http://schemas.microsoft.com/office/drawing/2016/5/11/chartex" xmlns:cx6="http://schemas.microsoft.com/office/drawing/2016/5/12/chartex" xmlns:cx7="http://schemas.microsoft.com/office/drawing/2016/5/13/chartex" xmlns:cx8="http://schemas.microsoft.com/office/drawing/2016/5/14/chartex" xmlns:mc="http://schemas.openxmlformats.org/markup-compatibility/2006" xmlns:aink="http://schemas.microsoft.com/office/drawing/2016/ink" xmlns:am3d="http://schemas.microsoft.com/office/drawing/2017/model3d" xmlns:o="urn:schemas-microsoft-com:office:office" xmlns:oel="http://schemas.microsoft.com/office/2019/extlst" xmlns:r="http://schemas.openxmlformats.org/officeDocument/2006/relationships" xmlns:m="http://schemas.openxmlformats.org/officeDocument/2006/math" xmlns:v="urn:schemas-microsoft-com:vml" xmlns:wp14="http://schemas.microsoft.com/office/word/2010/wordprocessingDrawing" xmlns:wp="http://schemas.openxmlformats.org/drawingml/2006/wordprocessingDrawing" xmlns:w10="urn:schemas-microsoft-com:office:word" xmlns:w="http://schemas.openxmlformats.org/wordprocessingml/2006/main" xmlns:w14="http://schemas.microsoft.com/office/word/2010/wordml" xmlns:w15="http://schemas.microsoft.com/office/word/2012/wordml" xmlns:w16cex="http://schemas.microsoft.com/office/word/2018/wordml/cex" xmlns:w16cid="http://schemas.microsoft.com/office/word/2016/wordml/cid" xmlns:w16="http://schemas.microsoft.com/office/word/2018/wordml" xmlns:w16du="http://schemas.microsoft.com/office/word/2023/wordml/word16du" xmlns:w16sdtdh="http://schemas.microsoft.com/office/word/2020/wordml/sdtdatahash" xmlns:w16sdtfl="http://schemas.microsoft.com/office/word/2024/wordml/sdtformatlock" xmlns:w16se="http://schemas.microsoft.com/office/word/2015/wordml/symex" xmlns:wpg="http://schemas.microsoft.com/office/word/2010/wordprocessingGroup" xmlns:wpi="http://schemas.microsoft.com/office/word/2010/wordprocessingInk" xmlns:wne="http://schemas.microsoft.com/office/word/2006/wordml" xmlns:wps="http://schemas.microsoft.com/office/word/2010/wordprocessingShape" mc:Ignorable="w14 w15 w16se w16cid w16 w16cex w16sdtdh w16sdtfl w16du wp14">
   <w:p>
     <w:pPr>
       <w:pBdr>
@@ -615,6 +908,13 @@
     </w:r>
     <w:r>
       <w:rPr>
+        <w:noProof/>
+        <w:color w:val="F75D5D"/>
+      </w:rPr>
+      <w:t>2</w:t>
+    </w:r>
+    <w:r>
+      <w:rPr>
         <w:color w:val="F75D5D"/>
       </w:rPr>
       <w:fldChar w:fldCharType="end"/>
@@ -624,7 +924,7 @@
 </file>
 
 <file path=word/header2.xml><?xml version="1.0" encoding="utf-8"?>
-<w:hdr xmlns:wpc="http://schemas.microsoft.com/office/word/2010/wordprocessingCanvas" xmlns:cx="http://schemas.microsoft.com/office/drawing/2014/chartex" xmlns:cx1="http://schemas.microsoft.com/office/drawing/2015/9/8/chartex" xmlns:cx2="http://schemas.microsoft.com/office/drawing/2015/10/21/chartex" xmlns:cx3="http://schemas.microsoft.com/office/drawing/2016/5/9/chartex" xmlns:cx4="http://schemas.microsoft.com/office/drawing/2016/5/10/chartex" xmlns:cx5="http://schemas.microsoft.com/office/drawing/2016/5/11/chartex" xmlns:cx6="http://schemas.microsoft.com/office/drawing/2016/5/12/chartex" xmlns:cx7="http://schemas.microsoft.com/office/drawing/2016/5/13/chartex" xmlns:cx8="http://schemas.microsoft.com/office/drawing/2016/5/14/chartex" xmlns:mc="http://schemas.openxmlformats.org/markup-compatibility/2006" xmlns:aink="http://schemas.microsoft.com/office/drawing/2016/ink" xmlns:am3d="http://schemas.microsoft.com/office/drawing/2017/model3d" xmlns:o="urn:schemas-microsoft-com:office:office" xmlns:oel="http://schemas.microsoft.com/office/2019/extlst" xmlns:r="http://schemas.openxmlformats.org/officeDocument/2006/relationships" xmlns:m="http://schemas.openxmlformats.org/officeDocument/2006/math" xmlns:v="urn:schemas-microsoft-com:vml" xmlns:wp14="http://schemas.microsoft.com/office/word/2010/wordprocessingDrawing" xmlns:wp="http://schemas.openxmlformats.org/drawingml/2006/wordprocessingDrawing" xmlns:w10="urn:schemas-microsoft-com:office:word" xmlns:w="http://schemas.openxmlformats.org/wordprocessingml/2006/main" xmlns:w14="http://schemas.microsoft.com/office/word/2010/wordml" xmlns:w15="http://schemas.microsoft.com/office/word/2012/wordml" xmlns:w16cex="http://schemas.microsoft.com/office/word/2018/wordml/cex" xmlns:w16cid="http://schemas.microsoft.com/office/word/2016/wordml/cid" xmlns:w16="http://schemas.microsoft.com/office/word/2018/wordml" xmlns:w16sdtdh="http://schemas.microsoft.com/office/word/2020/wordml/sdtdatahash" xmlns:w16se="http://schemas.microsoft.com/office/word/2015/wordml/symex" xmlns:wpg="http://schemas.microsoft.com/office/word/2010/wordprocessingGroup" xmlns:wpi="http://schemas.microsoft.com/office/word/2010/wordprocessingInk" xmlns:wne="http://schemas.microsoft.com/office/word/2006/wordml" xmlns:wps="http://schemas.microsoft.com/office/word/2010/wordprocessingShape" mc:Ignorable="w14 w15 w16se w16cid w16 w16cex w16sdtdh wp14">
+<w:hdr xmlns:wpc="http://schemas.microsoft.com/office/word/2010/wordprocessingCanvas" xmlns:cx="http://schemas.microsoft.com/office/drawing/2014/chartex" xmlns:cx1="http://schemas.microsoft.com/office/drawing/2015/9/8/chartex" xmlns:cx2="http://schemas.microsoft.com/office/drawing/2015/10/21/chartex" xmlns:cx3="http://schemas.microsoft.com/office/drawing/2016/5/9/chartex" xmlns:cx4="http://schemas.microsoft.com/office/drawing/2016/5/10/chartex" xmlns:cx5="http://schemas.microsoft.com/office/drawing/2016/5/11/chartex" xmlns:cx6="http://schemas.microsoft.com/office/drawing/2016/5/12/chartex" xmlns:cx7="http://schemas.microsoft.com/office/drawing/2016/5/13/chartex" xmlns:cx8="http://schemas.microsoft.com/office/drawing/2016/5/14/chartex" xmlns:mc="http://schemas.openxmlformats.org/markup-compatibility/2006" xmlns:aink="http://schemas.microsoft.com/office/drawing/2016/ink" xmlns:am3d="http://schemas.microsoft.com/office/drawing/2017/model3d" xmlns:o="urn:schemas-microsoft-com:office:office" xmlns:oel="http://schemas.microsoft.com/office/2019/extlst" xmlns:r="http://schemas.openxmlformats.org/officeDocument/2006/relationships" xmlns:m="http://schemas.openxmlformats.org/officeDocument/2006/math" xmlns:v="urn:schemas-microsoft-com:vml" xmlns:wp14="http://schemas.microsoft.com/office/word/2010/wordprocessingDrawing" xmlns:wp="http://schemas.openxmlformats.org/drawingml/2006/wordprocessingDrawing" xmlns:w10="urn:schemas-microsoft-com:office:word" xmlns:w="http://schemas.openxmlformats.org/wordprocessingml/2006/main" xmlns:w14="http://schemas.microsoft.com/office/word/2010/wordml" xmlns:w15="http://schemas.microsoft.com/office/word/2012/wordml" xmlns:w16cex="http://schemas.microsoft.com/office/word/2018/wordml/cex" xmlns:w16cid="http://schemas.microsoft.com/office/word/2016/wordml/cid" xmlns:w16="http://schemas.microsoft.com/office/word/2018/wordml" xmlns:w16du="http://schemas.microsoft.com/office/word/2023/wordml/word16du" xmlns:w16sdtdh="http://schemas.microsoft.com/office/word/2020/wordml/sdtdatahash" xmlns:w16sdtfl="http://schemas.microsoft.com/office/word/2024/wordml/sdtformatlock" xmlns:w16se="http://schemas.microsoft.com/office/word/2015/wordml/symex" xmlns:wpg="http://schemas.microsoft.com/office/word/2010/wordprocessingGroup" xmlns:wpi="http://schemas.microsoft.com/office/word/2010/wordprocessingInk" xmlns:wne="http://schemas.microsoft.com/office/word/2006/wordml" xmlns:wps="http://schemas.microsoft.com/office/word/2010/wordprocessingShape" mc:Ignorable="w14 w15 w16se w16cid w16 w16cex w16sdtdh w16sdtfl w16du wp14">
   <w:p>
     <w:pPr>
       <w:pBdr>
@@ -645,7 +945,7 @@
 </file>
 
 <file path=word/numbering.xml><?xml version="1.0" encoding="utf-8"?>
-<w:numbering xmlns:wpc="http://schemas.microsoft.com/office/word/2010/wordprocessingCanvas" xmlns:cx="http://schemas.microsoft.com/office/drawing/2014/chartex" xmlns:cx1="http://schemas.microsoft.com/office/drawing/2015/9/8/chartex" xmlns:cx2="http://schemas.microsoft.com/office/drawing/2015/10/21/chartex" xmlns:cx3="http://schemas.microsoft.com/office/drawing/2016/5/9/chartex" xmlns:cx4="http://schemas.microsoft.com/office/drawing/2016/5/10/chartex" xmlns:cx5="http://schemas.microsoft.com/office/drawing/2016/5/11/chartex" xmlns:cx6="http://schemas.microsoft.com/office/drawing/2016/5/12/chartex" xmlns:cx7="http://schemas.microsoft.com/office/drawing/2016/5/13/chartex" xmlns:cx8="http://schemas.microsoft.com/office/drawing/2016/5/14/chartex" xmlns:mc="http://schemas.openxmlformats.org/markup-compatibility/2006" xmlns:aink="http://schemas.microsoft.com/office/drawing/2016/ink" xmlns:am3d="http://schemas.microsoft.com/office/drawing/2017/model3d" xmlns:o="urn:schemas-microsoft-com:office:office" xmlns:oel="http://schemas.microsoft.com/office/2019/extlst" xmlns:r="http://schemas.openxmlformats.org/officeDocument/2006/relationships" xmlns:m="http://schemas.openxmlformats.org/officeDocument/2006/math" xmlns:v="urn:schemas-microsoft-com:vml" xmlns:wp14="http://schemas.microsoft.com/office/word/2010/wordprocessingDrawing" xmlns:wp="http://schemas.openxmlformats.org/drawingml/2006/wordprocessingDrawing" xmlns:w10="urn:schemas-microsoft-com:office:word" xmlns:w="http://schemas.openxmlformats.org/wordprocessingml/2006/main" xmlns:w14="http://schemas.microsoft.com/office/word/2010/wordml" xmlns:w15="http://schemas.microsoft.com/office/word/2012/wordml" xmlns:w16cex="http://schemas.microsoft.com/office/word/2018/wordml/cex" xmlns:w16cid="http://schemas.microsoft.com/office/word/2016/wordml/cid" xmlns:w16="http://schemas.microsoft.com/office/word/2018/wordml" xmlns:w16sdtdh="http://schemas.microsoft.com/office/word/2020/wordml/sdtdatahash" xmlns:w16se="http://schemas.microsoft.com/office/word/2015/wordml/symex" xmlns:wpg="http://schemas.microsoft.com/office/word/2010/wordprocessingGroup" xmlns:wpi="http://schemas.microsoft.com/office/word/2010/wordprocessingInk" xmlns:wne="http://schemas.microsoft.com/office/word/2006/wordml" xmlns:wps="http://schemas.microsoft.com/office/word/2010/wordprocessingShape" mc:Ignorable="w14 w15 w16se w16cid w16 w16cex w16sdtdh wp14">
+<w:numbering xmlns:wpc="http://schemas.microsoft.com/office/word/2010/wordprocessingCanvas" xmlns:cx="http://schemas.microsoft.com/office/drawing/2014/chartex" xmlns:cx1="http://schemas.microsoft.com/office/drawing/2015/9/8/chartex" xmlns:cx2="http://schemas.microsoft.com/office/drawing/2015/10/21/chartex" xmlns:cx3="http://schemas.microsoft.com/office/drawing/2016/5/9/chartex" xmlns:cx4="http://schemas.microsoft.com/office/drawing/2016/5/10/chartex" xmlns:cx5="http://schemas.microsoft.com/office/drawing/2016/5/11/chartex" xmlns:cx6="http://schemas.microsoft.com/office/drawing/2016/5/12/chartex" xmlns:cx7="http://schemas.microsoft.com/office/drawing/2016/5/13/chartex" xmlns:cx8="http://schemas.microsoft.com/office/drawing/2016/5/14/chartex" xmlns:mc="http://schemas.openxmlformats.org/markup-compatibility/2006" xmlns:aink="http://schemas.microsoft.com/office/drawing/2016/ink" xmlns:am3d="http://schemas.microsoft.com/office/drawing/2017/model3d" xmlns:o="urn:schemas-microsoft-com:office:office" xmlns:oel="http://schemas.microsoft.com/office/2019/extlst" xmlns:r="http://schemas.openxmlformats.org/officeDocument/2006/relationships" xmlns:m="http://schemas.openxmlformats.org/officeDocument/2006/math" xmlns:v="urn:schemas-microsoft-com:vml" xmlns:wp14="http://schemas.microsoft.com/office/word/2010/wordprocessingDrawing" xmlns:wp="http://schemas.openxmlformats.org/drawingml/2006/wordprocessingDrawing" xmlns:w10="urn:schemas-microsoft-com:office:word" xmlns:w="http://schemas.openxmlformats.org/wordprocessingml/2006/main" xmlns:w14="http://schemas.microsoft.com/office/word/2010/wordml" xmlns:w15="http://schemas.microsoft.com/office/word/2012/wordml" xmlns:w16cex="http://schemas.microsoft.com/office/word/2018/wordml/cex" xmlns:w16cid="http://schemas.microsoft.com/office/word/2016/wordml/cid" xmlns:w16="http://schemas.microsoft.com/office/word/2018/wordml" xmlns:w16du="http://schemas.microsoft.com/office/word/2023/wordml/word16du" xmlns:w16sdtdh="http://schemas.microsoft.com/office/word/2020/wordml/sdtdatahash" xmlns:w16sdtfl="http://schemas.microsoft.com/office/word/2024/wordml/sdtformatlock" xmlns:w16se="http://schemas.microsoft.com/office/word/2015/wordml/symex" xmlns:wpg="http://schemas.microsoft.com/office/word/2010/wordprocessingGroup" xmlns:wpi="http://schemas.microsoft.com/office/word/2010/wordprocessingInk" xmlns:wne="http://schemas.microsoft.com/office/word/2006/wordml" xmlns:wps="http://schemas.microsoft.com/office/word/2010/wordprocessingShape" mc:Ignorable="w14 w15 w16se w16cid w16 w16cex w16sdtdh w16sdtfl w16du wp14">
   <w:abstractNum w:abstractNumId="0" w15:restartNumberingAfterBreak="0">
     <w:nsid w:val="49E05895"/>
     <w:multiLevelType w:val="multilevel"/>
@@ -759,14 +1059,361 @@
       </w:rPr>
     </w:lvl>
   </w:abstractNum>
+  <w:abstractNum w:abstractNumId="1" w15:restartNumberingAfterBreak="0">
+    <w:nsid w:val="4FB87C63"/>
+    <w:multiLevelType w:val="hybridMultilevel"/>
+    <w:tmpl w:val="3F5643C0"/>
+    <w:lvl w:ilvl="0" w:tplc="04090001">
+      <w:start w:val="1"/>
+      <w:numFmt w:val="bullet"/>
+      <w:lvlText w:val=""/>
+      <w:lvlJc w:val="left"/>
+      <w:pPr>
+        <w:ind w:left="720" w:hanging="360"/>
+      </w:pPr>
+      <w:rPr>
+        <w:rFonts w:ascii="Symbol" w:hAnsi="Symbol" w:hint="default"/>
+      </w:rPr>
+    </w:lvl>
+    <w:lvl w:ilvl="1" w:tplc="04090003" w:tentative="1">
+      <w:start w:val="1"/>
+      <w:numFmt w:val="bullet"/>
+      <w:lvlText w:val="o"/>
+      <w:lvlJc w:val="left"/>
+      <w:pPr>
+        <w:ind w:left="1440" w:hanging="360"/>
+      </w:pPr>
+      <w:rPr>
+        <w:rFonts w:ascii="Courier New" w:hAnsi="Courier New" w:cs="Courier New" w:hint="default"/>
+      </w:rPr>
+    </w:lvl>
+    <w:lvl w:ilvl="2" w:tplc="04090005" w:tentative="1">
+      <w:start w:val="1"/>
+      <w:numFmt w:val="bullet"/>
+      <w:lvlText w:val=""/>
+      <w:lvlJc w:val="left"/>
+      <w:pPr>
+        <w:ind w:left="2160" w:hanging="360"/>
+      </w:pPr>
+      <w:rPr>
+        <w:rFonts w:ascii="Wingdings" w:hAnsi="Wingdings" w:hint="default"/>
+      </w:rPr>
+    </w:lvl>
+    <w:lvl w:ilvl="3" w:tplc="04090001" w:tentative="1">
+      <w:start w:val="1"/>
+      <w:numFmt w:val="bullet"/>
+      <w:lvlText w:val=""/>
+      <w:lvlJc w:val="left"/>
+      <w:pPr>
+        <w:ind w:left="2880" w:hanging="360"/>
+      </w:pPr>
+      <w:rPr>
+        <w:rFonts w:ascii="Symbol" w:hAnsi="Symbol" w:hint="default"/>
+      </w:rPr>
+    </w:lvl>
+    <w:lvl w:ilvl="4" w:tplc="04090003" w:tentative="1">
+      <w:start w:val="1"/>
+      <w:numFmt w:val="bullet"/>
+      <w:lvlText w:val="o"/>
+      <w:lvlJc w:val="left"/>
+      <w:pPr>
+        <w:ind w:left="3600" w:hanging="360"/>
+      </w:pPr>
+      <w:rPr>
+        <w:rFonts w:ascii="Courier New" w:hAnsi="Courier New" w:cs="Courier New" w:hint="default"/>
+      </w:rPr>
+    </w:lvl>
+    <w:lvl w:ilvl="5" w:tplc="04090005" w:tentative="1">
+      <w:start w:val="1"/>
+      <w:numFmt w:val="bullet"/>
+      <w:lvlText w:val=""/>
+      <w:lvlJc w:val="left"/>
+      <w:pPr>
+        <w:ind w:left="4320" w:hanging="360"/>
+      </w:pPr>
+      <w:rPr>
+        <w:rFonts w:ascii="Wingdings" w:hAnsi="Wingdings" w:hint="default"/>
+      </w:rPr>
+    </w:lvl>
+    <w:lvl w:ilvl="6" w:tplc="04090001" w:tentative="1">
+      <w:start w:val="1"/>
+      <w:numFmt w:val="bullet"/>
+      <w:lvlText w:val=""/>
+      <w:lvlJc w:val="left"/>
+      <w:pPr>
+        <w:ind w:left="5040" w:hanging="360"/>
+      </w:pPr>
+      <w:rPr>
+        <w:rFonts w:ascii="Symbol" w:hAnsi="Symbol" w:hint="default"/>
+      </w:rPr>
+    </w:lvl>
+    <w:lvl w:ilvl="7" w:tplc="04090003" w:tentative="1">
+      <w:start w:val="1"/>
+      <w:numFmt w:val="bullet"/>
+      <w:lvlText w:val="o"/>
+      <w:lvlJc w:val="left"/>
+      <w:pPr>
+        <w:ind w:left="5760" w:hanging="360"/>
+      </w:pPr>
+      <w:rPr>
+        <w:rFonts w:ascii="Courier New" w:hAnsi="Courier New" w:cs="Courier New" w:hint="default"/>
+      </w:rPr>
+    </w:lvl>
+    <w:lvl w:ilvl="8" w:tplc="04090005" w:tentative="1">
+      <w:start w:val="1"/>
+      <w:numFmt w:val="bullet"/>
+      <w:lvlText w:val=""/>
+      <w:lvlJc w:val="left"/>
+      <w:pPr>
+        <w:ind w:left="6480" w:hanging="360"/>
+      </w:pPr>
+      <w:rPr>
+        <w:rFonts w:ascii="Wingdings" w:hAnsi="Wingdings" w:hint="default"/>
+      </w:rPr>
+    </w:lvl>
+  </w:abstractNum>
+  <w:abstractNum w:abstractNumId="2" w15:restartNumberingAfterBreak="0">
+    <w:nsid w:val="5E483229"/>
+    <w:multiLevelType w:val="hybridMultilevel"/>
+    <w:tmpl w:val="48065EF8"/>
+    <w:lvl w:ilvl="0" w:tplc="F702C594">
+      <w:numFmt w:val="bullet"/>
+      <w:lvlText w:val="-"/>
+      <w:lvlJc w:val="left"/>
+      <w:pPr>
+        <w:ind w:left="720" w:hanging="360"/>
+      </w:pPr>
+      <w:rPr>
+        <w:rFonts w:ascii="Calibri" w:eastAsia="Calibri" w:hAnsi="Calibri" w:cs="Calibri" w:hint="default"/>
+      </w:rPr>
+    </w:lvl>
+    <w:lvl w:ilvl="1" w:tplc="04090003" w:tentative="1">
+      <w:start w:val="1"/>
+      <w:numFmt w:val="bullet"/>
+      <w:lvlText w:val="o"/>
+      <w:lvlJc w:val="left"/>
+      <w:pPr>
+        <w:ind w:left="1440" w:hanging="360"/>
+      </w:pPr>
+      <w:rPr>
+        <w:rFonts w:ascii="Courier New" w:hAnsi="Courier New" w:cs="Courier New" w:hint="default"/>
+      </w:rPr>
+    </w:lvl>
+    <w:lvl w:ilvl="2" w:tplc="04090005" w:tentative="1">
+      <w:start w:val="1"/>
+      <w:numFmt w:val="bullet"/>
+      <w:lvlText w:val=""/>
+      <w:lvlJc w:val="left"/>
+      <w:pPr>
+        <w:ind w:left="2160" w:hanging="360"/>
+      </w:pPr>
+      <w:rPr>
+        <w:rFonts w:ascii="Wingdings" w:hAnsi="Wingdings" w:hint="default"/>
+      </w:rPr>
+    </w:lvl>
+    <w:lvl w:ilvl="3" w:tplc="04090001" w:tentative="1">
+      <w:start w:val="1"/>
+      <w:numFmt w:val="bullet"/>
+      <w:lvlText w:val=""/>
+      <w:lvlJc w:val="left"/>
+      <w:pPr>
+        <w:ind w:left="2880" w:hanging="360"/>
+      </w:pPr>
+      <w:rPr>
+        <w:rFonts w:ascii="Symbol" w:hAnsi="Symbol" w:hint="default"/>
+      </w:rPr>
+    </w:lvl>
+    <w:lvl w:ilvl="4" w:tplc="04090003" w:tentative="1">
+      <w:start w:val="1"/>
+      <w:numFmt w:val="bullet"/>
+      <w:lvlText w:val="o"/>
+      <w:lvlJc w:val="left"/>
+      <w:pPr>
+        <w:ind w:left="3600" w:hanging="360"/>
+      </w:pPr>
+      <w:rPr>
+        <w:rFonts w:ascii="Courier New" w:hAnsi="Courier New" w:cs="Courier New" w:hint="default"/>
+      </w:rPr>
+    </w:lvl>
+    <w:lvl w:ilvl="5" w:tplc="04090005" w:tentative="1">
+      <w:start w:val="1"/>
+      <w:numFmt w:val="bullet"/>
+      <w:lvlText w:val=""/>
+      <w:lvlJc w:val="left"/>
+      <w:pPr>
+        <w:ind w:left="4320" w:hanging="360"/>
+      </w:pPr>
+      <w:rPr>
+        <w:rFonts w:ascii="Wingdings" w:hAnsi="Wingdings" w:hint="default"/>
+      </w:rPr>
+    </w:lvl>
+    <w:lvl w:ilvl="6" w:tplc="04090001" w:tentative="1">
+      <w:start w:val="1"/>
+      <w:numFmt w:val="bullet"/>
+      <w:lvlText w:val=""/>
+      <w:lvlJc w:val="left"/>
+      <w:pPr>
+        <w:ind w:left="5040" w:hanging="360"/>
+      </w:pPr>
+      <w:rPr>
+        <w:rFonts w:ascii="Symbol" w:hAnsi="Symbol" w:hint="default"/>
+      </w:rPr>
+    </w:lvl>
+    <w:lvl w:ilvl="7" w:tplc="04090003" w:tentative="1">
+      <w:start w:val="1"/>
+      <w:numFmt w:val="bullet"/>
+      <w:lvlText w:val="o"/>
+      <w:lvlJc w:val="left"/>
+      <w:pPr>
+        <w:ind w:left="5760" w:hanging="360"/>
+      </w:pPr>
+      <w:rPr>
+        <w:rFonts w:ascii="Courier New" w:hAnsi="Courier New" w:cs="Courier New" w:hint="default"/>
+      </w:rPr>
+    </w:lvl>
+    <w:lvl w:ilvl="8" w:tplc="04090005" w:tentative="1">
+      <w:start w:val="1"/>
+      <w:numFmt w:val="bullet"/>
+      <w:lvlText w:val=""/>
+      <w:lvlJc w:val="left"/>
+      <w:pPr>
+        <w:ind w:left="6480" w:hanging="360"/>
+      </w:pPr>
+      <w:rPr>
+        <w:rFonts w:ascii="Wingdings" w:hAnsi="Wingdings" w:hint="default"/>
+      </w:rPr>
+    </w:lvl>
+  </w:abstractNum>
+  <w:abstractNum w:abstractNumId="3" w15:restartNumberingAfterBreak="0">
+    <w:nsid w:val="67822AE8"/>
+    <w:multiLevelType w:val="hybridMultilevel"/>
+    <w:tmpl w:val="5FF0E1F0"/>
+    <w:lvl w:ilvl="0" w:tplc="04090001">
+      <w:start w:val="1"/>
+      <w:numFmt w:val="bullet"/>
+      <w:lvlText w:val=""/>
+      <w:lvlJc w:val="left"/>
+      <w:pPr>
+        <w:ind w:left="720" w:hanging="360"/>
+      </w:pPr>
+      <w:rPr>
+        <w:rFonts w:ascii="Symbol" w:hAnsi="Symbol" w:hint="default"/>
+      </w:rPr>
+    </w:lvl>
+    <w:lvl w:ilvl="1" w:tplc="04090003" w:tentative="1">
+      <w:start w:val="1"/>
+      <w:numFmt w:val="bullet"/>
+      <w:lvlText w:val="o"/>
+      <w:lvlJc w:val="left"/>
+      <w:pPr>
+        <w:ind w:left="1440" w:hanging="360"/>
+      </w:pPr>
+      <w:rPr>
+        <w:rFonts w:ascii="Courier New" w:hAnsi="Courier New" w:cs="Courier New" w:hint="default"/>
+      </w:rPr>
+    </w:lvl>
+    <w:lvl w:ilvl="2" w:tplc="04090005" w:tentative="1">
+      <w:start w:val="1"/>
+      <w:numFmt w:val="bullet"/>
+      <w:lvlText w:val=""/>
+      <w:lvlJc w:val="left"/>
+      <w:pPr>
+        <w:ind w:left="2160" w:hanging="360"/>
+      </w:pPr>
+      <w:rPr>
+        <w:rFonts w:ascii="Wingdings" w:hAnsi="Wingdings" w:hint="default"/>
+      </w:rPr>
+    </w:lvl>
+    <w:lvl w:ilvl="3" w:tplc="04090001" w:tentative="1">
+      <w:start w:val="1"/>
+      <w:numFmt w:val="bullet"/>
+      <w:lvlText w:val=""/>
+      <w:lvlJc w:val="left"/>
+      <w:pPr>
+        <w:ind w:left="2880" w:hanging="360"/>
+      </w:pPr>
+      <w:rPr>
+        <w:rFonts w:ascii="Symbol" w:hAnsi="Symbol" w:hint="default"/>
+      </w:rPr>
+    </w:lvl>
+    <w:lvl w:ilvl="4" w:tplc="04090003" w:tentative="1">
+      <w:start w:val="1"/>
+      <w:numFmt w:val="bullet"/>
+      <w:lvlText w:val="o"/>
+      <w:lvlJc w:val="left"/>
+      <w:pPr>
+        <w:ind w:left="3600" w:hanging="360"/>
+      </w:pPr>
+      <w:rPr>
+        <w:rFonts w:ascii="Courier New" w:hAnsi="Courier New" w:cs="Courier New" w:hint="default"/>
+      </w:rPr>
+    </w:lvl>
+    <w:lvl w:ilvl="5" w:tplc="04090005" w:tentative="1">
+      <w:start w:val="1"/>
+      <w:numFmt w:val="bullet"/>
+      <w:lvlText w:val=""/>
+      <w:lvlJc w:val="left"/>
+      <w:pPr>
+        <w:ind w:left="4320" w:hanging="360"/>
+      </w:pPr>
+      <w:rPr>
+        <w:rFonts w:ascii="Wingdings" w:hAnsi="Wingdings" w:hint="default"/>
+      </w:rPr>
+    </w:lvl>
+    <w:lvl w:ilvl="6" w:tplc="04090001" w:tentative="1">
+      <w:start w:val="1"/>
+      <w:numFmt w:val="bullet"/>
+      <w:lvlText w:val=""/>
+      <w:lvlJc w:val="left"/>
+      <w:pPr>
+        <w:ind w:left="5040" w:hanging="360"/>
+      </w:pPr>
+      <w:rPr>
+        <w:rFonts w:ascii="Symbol" w:hAnsi="Symbol" w:hint="default"/>
+      </w:rPr>
+    </w:lvl>
+    <w:lvl w:ilvl="7" w:tplc="04090003" w:tentative="1">
+      <w:start w:val="1"/>
+      <w:numFmt w:val="bullet"/>
+      <w:lvlText w:val="o"/>
+      <w:lvlJc w:val="left"/>
+      <w:pPr>
+        <w:ind w:left="5760" w:hanging="360"/>
+      </w:pPr>
+      <w:rPr>
+        <w:rFonts w:ascii="Courier New" w:hAnsi="Courier New" w:cs="Courier New" w:hint="default"/>
+      </w:rPr>
+    </w:lvl>
+    <w:lvl w:ilvl="8" w:tplc="04090005" w:tentative="1">
+      <w:start w:val="1"/>
+      <w:numFmt w:val="bullet"/>
+      <w:lvlText w:val=""/>
+      <w:lvlJc w:val="left"/>
+      <w:pPr>
+        <w:ind w:left="6480" w:hanging="360"/>
+      </w:pPr>
+      <w:rPr>
+        <w:rFonts w:ascii="Wingdings" w:hAnsi="Wingdings" w:hint="default"/>
+      </w:rPr>
+    </w:lvl>
+  </w:abstractNum>
   <w:num w:numId="1" w16cid:durableId="612171933">
     <w:abstractNumId w:val="0"/>
+  </w:num>
+  <w:num w:numId="2" w16cid:durableId="920797524">
+    <w:abstractNumId w:val="2"/>
+  </w:num>
+  <w:num w:numId="3" w16cid:durableId="847254760">
+    <w:abstractNumId w:val="1"/>
+  </w:num>
+  <w:num w:numId="4" w16cid:durableId="566768485">
+    <w:abstractNumId w:val="3"/>
   </w:num>
 </w:numbering>
 </file>
 
 <file path=word/styles.xml><?xml version="1.0" encoding="utf-8"?>
-<w:styles xmlns:mc="http://schemas.openxmlformats.org/markup-compatibility/2006" xmlns:r="http://schemas.openxmlformats.org/officeDocument/2006/relationships" xmlns:w="http://schemas.openxmlformats.org/wordprocessingml/2006/main" xmlns:w14="http://schemas.microsoft.com/office/word/2010/wordml" xmlns:w15="http://schemas.microsoft.com/office/word/2012/wordml" xmlns:w16cex="http://schemas.microsoft.com/office/word/2018/wordml/cex" xmlns:w16cid="http://schemas.microsoft.com/office/word/2016/wordml/cid" xmlns:w16="http://schemas.microsoft.com/office/word/2018/wordml" xmlns:w16sdtdh="http://schemas.microsoft.com/office/word/2020/wordml/sdtdatahash" xmlns:w16se="http://schemas.microsoft.com/office/word/2015/wordml/symex" mc:Ignorable="w14 w15 w16se w16cid w16 w16cex w16sdtdh">
+<w:styles xmlns:mc="http://schemas.openxmlformats.org/markup-compatibility/2006" xmlns:r="http://schemas.openxmlformats.org/officeDocument/2006/relationships" xmlns:w="http://schemas.openxmlformats.org/wordprocessingml/2006/main" xmlns:w14="http://schemas.microsoft.com/office/word/2010/wordml" xmlns:w15="http://schemas.microsoft.com/office/word/2012/wordml" xmlns:w16cex="http://schemas.microsoft.com/office/word/2018/wordml/cex" xmlns:w16cid="http://schemas.microsoft.com/office/word/2016/wordml/cid" xmlns:w16="http://schemas.microsoft.com/office/word/2018/wordml" xmlns:w16du="http://schemas.microsoft.com/office/word/2023/wordml/word16du" xmlns:w16sdtdh="http://schemas.microsoft.com/office/word/2020/wordml/sdtdatahash" xmlns:w16sdtfl="http://schemas.microsoft.com/office/word/2024/wordml/sdtformatlock" xmlns:w16se="http://schemas.microsoft.com/office/word/2015/wordml/symex" mc:Ignorable="w14 w15 w16se w16cid w16 w16cex w16sdtdh w16sdtfl w16du">
   <w:docDefaults>
     <w:rPrDefault>
       <w:rPr>
@@ -1347,6 +1994,17 @@
       <w:szCs w:val="18"/>
     </w:rPr>
   </w:style>
+  <w:style w:type="paragraph" w:styleId="ListParagraph">
+    <w:name w:val="List Paragraph"/>
+    <w:basedOn w:val="Normal"/>
+    <w:uiPriority w:val="34"/>
+    <w:qFormat/>
+    <w:rsid w:val="00C45825"/>
+    <w:pPr>
+      <w:ind w:left="720"/>
+      <w:contextualSpacing/>
+    </w:pPr>
+  </w:style>
 </w:styles>
 </file>
 

</xml_diff>